<commit_message>
Cambios en notas.docx clase de corchu
</commit_message>
<xml_diff>
--- a/D05/Notas.docx
+++ b/D05/Notas.docx
@@ -313,11 +313,885 @@
         <w:pStyle w:val="Prrafodelista"/>
         <w:ind w:left="1800"/>
       </w:pPr>
+      <w:r>
+        <w:t xml:space="preserve"> </w:t>
+      </w:r>
+    </w:p>
+    <w:p>
+      <w:pPr>
+        <w:pStyle w:val="Prrafodelista"/>
+        <w:numPr>
+          <w:ilvl w:val="0"/>
+          <w:numId w:val="2"/>
+        </w:numPr>
+      </w:pPr>
+      <w:r>
+        <w:t>Revisar la visibilidad de todos los métodos:</w:t>
+      </w:r>
+    </w:p>
+    <w:p>
+      <w:pPr>
+        <w:pStyle w:val="Prrafodelista"/>
+        <w:numPr>
+          <w:ilvl w:val="1"/>
+          <w:numId w:val="2"/>
+        </w:numPr>
+      </w:pPr>
+      <w:r>
+        <w:t xml:space="preserve">Los métodos que vamos a usar </w:t>
+      </w:r>
+      <w:r>
+        <w:t xml:space="preserve">directamente </w:t>
+      </w:r>
+      <w:r>
+        <w:t>en los controladores</w:t>
+      </w:r>
+      <w:r>
+        <w:t>:</w:t>
+      </w:r>
+      <w:r>
+        <w:t xml:space="preserve"> </w:t>
+      </w:r>
+      <w:proofErr w:type="spellStart"/>
+      <w:r>
+        <w:t>public</w:t>
+      </w:r>
+      <w:proofErr w:type="spellEnd"/>
+      <w:r>
+        <w:t xml:space="preserve">. </w:t>
+      </w:r>
+    </w:p>
+    <w:p>
+      <w:pPr>
+        <w:pStyle w:val="Prrafodelista"/>
+        <w:numPr>
+          <w:ilvl w:val="1"/>
+          <w:numId w:val="2"/>
+        </w:numPr>
+      </w:pPr>
+      <w:r>
+        <w:t xml:space="preserve">Los </w:t>
+      </w:r>
+      <w:r>
+        <w:t xml:space="preserve">métodos </w:t>
+      </w:r>
+      <w:r>
+        <w:t xml:space="preserve">que vayamos a reutilizar entre </w:t>
+      </w:r>
+      <w:r>
+        <w:t xml:space="preserve">distintos </w:t>
+      </w:r>
+      <w:r>
+        <w:t xml:space="preserve">servicios </w:t>
+      </w:r>
+      <w:r>
+        <w:t xml:space="preserve">pero que no se usen directamente en controladores: </w:t>
+      </w:r>
+      <w:proofErr w:type="spellStart"/>
+      <w:r>
+        <w:t>protected</w:t>
+      </w:r>
+      <w:proofErr w:type="spellEnd"/>
+      <w:r>
+        <w:t>.</w:t>
+      </w:r>
+    </w:p>
+    <w:p>
+      <w:pPr>
+        <w:pStyle w:val="Prrafodelista"/>
+        <w:numPr>
+          <w:ilvl w:val="1"/>
+          <w:numId w:val="2"/>
+        </w:numPr>
+      </w:pPr>
+      <w:r>
+        <w:t xml:space="preserve">El resto </w:t>
+      </w:r>
+      <w:proofErr w:type="spellStart"/>
+      <w:r>
+        <w:t>private</w:t>
+      </w:r>
+      <w:proofErr w:type="spellEnd"/>
+      <w:r>
+        <w:t>.</w:t>
+      </w:r>
+    </w:p>
+    <w:p>
+      <w:pPr>
+        <w:pStyle w:val="Prrafodelista"/>
+        <w:ind w:left="1080"/>
+      </w:pPr>
+    </w:p>
+    <w:p>
+      <w:pPr>
+        <w:pStyle w:val="Prrafodelista"/>
+        <w:numPr>
+          <w:ilvl w:val="0"/>
+          <w:numId w:val="2"/>
+        </w:numPr>
+      </w:pPr>
+      <w:r>
+        <w:rPr>
+          <w:b/>
+        </w:rPr>
+        <w:t>No</w:t>
+      </w:r>
+      <w:r>
+        <w:t xml:space="preserve"> ejecutar nunca todos los </w:t>
+      </w:r>
+      <w:proofErr w:type="spellStart"/>
+      <w:r>
+        <w:t>tests</w:t>
+      </w:r>
+      <w:proofErr w:type="spellEnd"/>
+      <w:r>
+        <w:t xml:space="preserve"> de golpe haciendo </w:t>
+      </w:r>
+      <w:proofErr w:type="spellStart"/>
+      <w:r>
+        <w:t>click</w:t>
+      </w:r>
+      <w:proofErr w:type="spellEnd"/>
+      <w:r>
+        <w:t xml:space="preserve"> derecho en la carpeta </w:t>
+      </w:r>
+      <w:proofErr w:type="spellStart"/>
+      <w:r>
+        <w:t>services</w:t>
+      </w:r>
+      <w:proofErr w:type="spellEnd"/>
+      <w:r>
+        <w:t xml:space="preserve"> &gt; Run as Junit Test. Si se hace de esta forma algunos </w:t>
+      </w:r>
+      <w:proofErr w:type="spellStart"/>
+      <w:r>
+        <w:t>tests</w:t>
+      </w:r>
+      <w:proofErr w:type="spellEnd"/>
+      <w:r>
+        <w:t xml:space="preserve"> que están bien pueden dar error y algunos </w:t>
+      </w:r>
+      <w:proofErr w:type="spellStart"/>
+      <w:r>
+        <w:t>tests</w:t>
+      </w:r>
+      <w:proofErr w:type="spellEnd"/>
+      <w:r>
+        <w:t xml:space="preserve"> que están mal pueden dar como correctos.</w:t>
+      </w:r>
+    </w:p>
+    <w:p>
+      <w:pPr>
+        <w:pStyle w:val="Prrafodelista"/>
+        <w:ind w:left="1080"/>
+      </w:pPr>
+    </w:p>
+    <w:p>
+      <w:pPr>
+        <w:pStyle w:val="Prrafodelista"/>
+        <w:numPr>
+          <w:ilvl w:val="0"/>
+          <w:numId w:val="2"/>
+        </w:numPr>
+      </w:pPr>
+      <w:r>
+        <w:t xml:space="preserve">Para hacer los mockups, si hay una vista en la que puedan acceder todos los actores del sistema, la </w:t>
+      </w:r>
+      <w:proofErr w:type="spellStart"/>
+      <w:r>
+        <w:t>url</w:t>
+      </w:r>
+      <w:proofErr w:type="spellEnd"/>
+      <w:r>
+        <w:t xml:space="preserve"> que le llega a la vista sería borrando el rol de la </w:t>
+      </w:r>
+      <w:proofErr w:type="spellStart"/>
+      <w:r>
+        <w:t>url</w:t>
+      </w:r>
+      <w:proofErr w:type="spellEnd"/>
+      <w:r>
+        <w:t xml:space="preserve">, por ejemplo: </w:t>
+      </w:r>
+      <w:proofErr w:type="spellStart"/>
+      <w:proofErr w:type="gramStart"/>
+      <w:r>
+        <w:rPr>
+          <w:b/>
+        </w:rPr>
+        <w:t>announcement</w:t>
+      </w:r>
+      <w:proofErr w:type="spellEnd"/>
+      <w:r>
+        <w:rPr>
+          <w:b/>
+        </w:rPr>
+        <w:t>/list.do</w:t>
+      </w:r>
+      <w:r>
+        <w:rPr>
+          <w:b/>
+        </w:rPr>
+        <w:t xml:space="preserve">, </w:t>
+      </w:r>
+      <w:r>
+        <w:t xml:space="preserve"> en</w:t>
+      </w:r>
+      <w:proofErr w:type="gramEnd"/>
+      <w:r>
+        <w:t xml:space="preserve"> vez de poner </w:t>
+      </w:r>
+      <w:proofErr w:type="spellStart"/>
+      <w:r>
+        <w:rPr>
+          <w:b/>
+        </w:rPr>
+        <w:t>announcement</w:t>
+      </w:r>
+      <w:proofErr w:type="spellEnd"/>
+      <w:r>
+        <w:rPr>
+          <w:b/>
+        </w:rPr>
+        <w:t>/</w:t>
+      </w:r>
+      <w:proofErr w:type="spellStart"/>
+      <w:r>
+        <w:rPr>
+          <w:b/>
+        </w:rPr>
+        <w:t>administrator</w:t>
+      </w:r>
+      <w:proofErr w:type="spellEnd"/>
+      <w:r>
+        <w:rPr>
+          <w:b/>
+        </w:rPr>
+        <w:t>/list.do.</w:t>
+      </w:r>
+    </w:p>
+    <w:p>
+      <w:pPr>
+        <w:pStyle w:val="Prrafodelista"/>
+      </w:pPr>
+    </w:p>
+    <w:p>
+      <w:pPr>
+        <w:pStyle w:val="Prrafodelista"/>
+        <w:numPr>
+          <w:ilvl w:val="0"/>
+          <w:numId w:val="2"/>
+        </w:numPr>
+      </w:pPr>
+      <w:r>
+        <w:t xml:space="preserve">En el caso de una vista en la que puedan acceder varios actores, pero no todos, en la URL de dicha vista habría que poner los roles separados por comas. Por ejemplo: </w:t>
+      </w:r>
+      <w:proofErr w:type="spellStart"/>
+      <w:r>
+        <w:rPr>
+          <w:b/>
+        </w:rPr>
+        <w:t>announcement</w:t>
+      </w:r>
+      <w:proofErr w:type="spellEnd"/>
+      <w:r>
+        <w:rPr>
+          <w:b/>
+        </w:rPr>
+        <w:t>/</w:t>
+      </w:r>
+      <w:proofErr w:type="spellStart"/>
+      <w:proofErr w:type="gramStart"/>
+      <w:r>
+        <w:rPr>
+          <w:b/>
+        </w:rPr>
+        <w:t>customer,reviewer</w:t>
+      </w:r>
+      <w:proofErr w:type="spellEnd"/>
+      <w:r>
+        <w:rPr>
+          <w:b/>
+        </w:rPr>
+        <w:t>/list.do</w:t>
+      </w:r>
+      <w:proofErr w:type="gramEnd"/>
+    </w:p>
+    <w:p>
+      <w:pPr>
+        <w:pStyle w:val="Prrafodelista"/>
+        <w:ind w:left="1080"/>
+      </w:pPr>
+    </w:p>
+    <w:p>
+      <w:pPr>
+        <w:pStyle w:val="Prrafodelista"/>
+        <w:numPr>
+          <w:ilvl w:val="0"/>
+          <w:numId w:val="2"/>
+        </w:numPr>
+      </w:pPr>
+      <w:r>
+        <w:t>Traducción</w:t>
+      </w:r>
+    </w:p>
+    <w:p>
+      <w:pPr>
+        <w:pStyle w:val="Prrafodelista"/>
+        <w:numPr>
+          <w:ilvl w:val="1"/>
+          <w:numId w:val="2"/>
+        </w:numPr>
+      </w:pPr>
+      <w:proofErr w:type="spellStart"/>
+      <w:r>
+        <w:t>FixUpTask</w:t>
+      </w:r>
+      <w:proofErr w:type="spellEnd"/>
+      <w:r>
+        <w:t xml:space="preserve"> – Chapuza</w:t>
+      </w:r>
+    </w:p>
+    <w:p>
+      <w:pPr>
+        <w:pStyle w:val="Prrafodelista"/>
+        <w:numPr>
+          <w:ilvl w:val="1"/>
+          <w:numId w:val="2"/>
+        </w:numPr>
+      </w:pPr>
+      <w:proofErr w:type="spellStart"/>
+      <w:r>
+        <w:t>HandyWorker</w:t>
+      </w:r>
+      <w:proofErr w:type="spellEnd"/>
+      <w:r>
+        <w:t xml:space="preserve"> – Manitas</w:t>
+      </w:r>
+    </w:p>
+    <w:p>
+      <w:pPr>
+        <w:pStyle w:val="Prrafodelista"/>
+        <w:numPr>
+          <w:ilvl w:val="1"/>
+          <w:numId w:val="2"/>
+        </w:numPr>
+      </w:pPr>
+      <w:r>
+        <w:t>Referee – Árbitro</w:t>
+      </w:r>
+    </w:p>
+    <w:p>
+      <w:pPr>
+        <w:pStyle w:val="Prrafodelista"/>
+        <w:numPr>
+          <w:ilvl w:val="1"/>
+          <w:numId w:val="2"/>
+        </w:numPr>
+      </w:pPr>
+      <w:proofErr w:type="spellStart"/>
+      <w:r>
+        <w:t>Report</w:t>
+      </w:r>
+      <w:proofErr w:type="spellEnd"/>
+      <w:r>
+        <w:t xml:space="preserve"> – Informe</w:t>
+      </w:r>
+    </w:p>
+    <w:p>
+      <w:pPr>
+        <w:pStyle w:val="Prrafodelista"/>
+        <w:numPr>
+          <w:ilvl w:val="1"/>
+          <w:numId w:val="2"/>
+        </w:numPr>
+      </w:pPr>
+      <w:proofErr w:type="spellStart"/>
+      <w:r>
+        <w:t>Endorsement</w:t>
+      </w:r>
+      <w:proofErr w:type="spellEnd"/>
+      <w:r>
+        <w:t xml:space="preserve"> – Reseña</w:t>
+      </w:r>
+    </w:p>
+    <w:p>
+      <w:pPr>
+        <w:pStyle w:val="Prrafodelista"/>
+        <w:numPr>
+          <w:ilvl w:val="1"/>
+          <w:numId w:val="2"/>
+        </w:numPr>
+      </w:pPr>
+      <w:proofErr w:type="spellStart"/>
+      <w:r>
+        <w:t>Customisation</w:t>
+      </w:r>
+      <w:proofErr w:type="spellEnd"/>
+      <w:r>
+        <w:t xml:space="preserve"> – Configuració</w:t>
+      </w:r>
+      <w:r>
+        <w:t>n</w:t>
+      </w:r>
+    </w:p>
+    <w:p>
+      <w:pPr>
+        <w:pStyle w:val="Prrafodelista"/>
+        <w:ind w:left="1080"/>
+      </w:pPr>
+    </w:p>
+    <w:p>
+      <w:pPr>
+        <w:pStyle w:val="Prrafodelista"/>
+        <w:numPr>
+          <w:ilvl w:val="0"/>
+          <w:numId w:val="2"/>
+        </w:numPr>
+      </w:pPr>
+      <w:r>
+        <w:t>El hash de las contraseñas no debe estar en los controladores ni en los servicios, debe estar en las vistas. Esto se debe a temas de seguridad.</w:t>
+      </w:r>
+    </w:p>
+    <w:p>
+      <w:pPr>
+        <w:pStyle w:val="Prrafodelista"/>
+        <w:ind w:left="1080"/>
+      </w:pPr>
+    </w:p>
+    <w:p>
+      <w:pPr>
+        <w:pStyle w:val="Prrafodelista"/>
+        <w:numPr>
+          <w:ilvl w:val="0"/>
+          <w:numId w:val="2"/>
+        </w:numPr>
+      </w:pPr>
+      <w:r>
+        <w:t xml:space="preserve">No basta con impedir que un usuario baneado no pueda </w:t>
+      </w:r>
+      <w:proofErr w:type="spellStart"/>
+      <w:r>
+        <w:t>loguearse</w:t>
+      </w:r>
+      <w:proofErr w:type="spellEnd"/>
+      <w:r>
+        <w:t>. Habría que comprobar en cada uno de los servicios que el actor no está baneado.</w:t>
+      </w:r>
+    </w:p>
+    <w:p>
+      <w:pPr>
+        <w:pStyle w:val="Prrafodelista"/>
+      </w:pPr>
+    </w:p>
+    <w:p>
+      <w:pPr>
+        <w:pStyle w:val="Prrafodelista"/>
+        <w:numPr>
+          <w:ilvl w:val="0"/>
+          <w:numId w:val="2"/>
+        </w:numPr>
+      </w:pPr>
+      <w:r>
+        <w:t xml:space="preserve">Estar pendientes de las fechas de los objetos introducidos por el </w:t>
+      </w:r>
+      <w:proofErr w:type="spellStart"/>
+      <w:r>
+        <w:t>populate</w:t>
+      </w:r>
+      <w:proofErr w:type="spellEnd"/>
+      <w:r>
+        <w:t xml:space="preserve"> por si acaba dando algún tipo de conflicto con la anotación @</w:t>
+      </w:r>
+      <w:proofErr w:type="spellStart"/>
+      <w:r>
+        <w:t>DataTimeFormat</w:t>
+      </w:r>
+      <w:proofErr w:type="spellEnd"/>
+      <w:r>
+        <w:t>. [En principio parece que no hay ningún problema].</w:t>
+      </w:r>
+    </w:p>
+    <w:p>
+      <w:pPr>
+        <w:pStyle w:val="Prrafodelista"/>
+      </w:pPr>
+    </w:p>
+    <w:p>
+      <w:pPr>
+        <w:pStyle w:val="Prrafodelista"/>
+        <w:numPr>
+          <w:ilvl w:val="0"/>
+          <w:numId w:val="2"/>
+        </w:numPr>
+      </w:pPr>
+      <w:r>
+        <w:t xml:space="preserve">Hacer un solo formulario de registro de actor que va a servir para registrar a todo tipo de actor. La idea es tener en el menú de la aplicación los distintos enlaces para que se puedan registrar un </w:t>
+      </w:r>
+      <w:proofErr w:type="spellStart"/>
+      <w:r>
+        <w:t>handyWorker</w:t>
+      </w:r>
+      <w:proofErr w:type="spellEnd"/>
+      <w:r>
+        <w:t xml:space="preserve">, un </w:t>
+      </w:r>
+      <w:proofErr w:type="spellStart"/>
+      <w:r>
+        <w:t>customer</w:t>
+      </w:r>
+      <w:proofErr w:type="spellEnd"/>
+      <w:r>
+        <w:t xml:space="preserve">, etc. Estos enlaces acaban redirigiendo a un mismo formulario donde el </w:t>
+      </w:r>
+      <w:proofErr w:type="spellStart"/>
+      <w:r>
+        <w:t>modelAttribute</w:t>
+      </w:r>
+      <w:proofErr w:type="spellEnd"/>
+      <w:r>
+        <w:t xml:space="preserve"> sea un objeto tipo Actor y la </w:t>
+      </w:r>
+      <w:proofErr w:type="spellStart"/>
+      <w:r>
+        <w:t>url</w:t>
+      </w:r>
+      <w:proofErr w:type="spellEnd"/>
+      <w:r>
+        <w:t xml:space="preserve"> de formulario debe ser única (es decir un solo formulario de edición de Actor y un solo controlador para ese formulario.). Para que esto funcione hay que quitar </w:t>
+      </w:r>
+      <w:proofErr w:type="spellStart"/>
+      <w:r>
+        <w:t>abstract</w:t>
+      </w:r>
+      <w:proofErr w:type="spellEnd"/>
+      <w:r>
+        <w:t xml:space="preserve"> del modelo de dominio Actor.</w:t>
+      </w:r>
+    </w:p>
+    <w:p>
+      <w:pPr>
+        <w:pStyle w:val="Prrafodelista"/>
+      </w:pPr>
+    </w:p>
+    <w:p>
+      <w:pPr>
+        <w:pStyle w:val="Prrafodelista"/>
+        <w:numPr>
+          <w:ilvl w:val="0"/>
+          <w:numId w:val="2"/>
+        </w:numPr>
+      </w:pPr>
+      <w:r>
+        <w:t xml:space="preserve">Hacer una sola vista para editar, crear y display. El display debería ser igual que un formulario de </w:t>
+      </w:r>
+      <w:proofErr w:type="gramStart"/>
+      <w:r>
+        <w:t>editar</w:t>
+      </w:r>
+      <w:proofErr w:type="gramEnd"/>
+      <w:r>
+        <w:t xml:space="preserve"> pero con el formulario en solo lectura. Se puede hacer algunos </w:t>
+      </w:r>
+      <w:proofErr w:type="spellStart"/>
+      <w:r>
+        <w:t>if</w:t>
+      </w:r>
+      <w:proofErr w:type="spellEnd"/>
+      <w:r>
+        <w:t xml:space="preserve"> en la vista en el caso de que se quiera mostrar algo a la hora de visualizar la entidad y no al editarla.</w:t>
+      </w:r>
       <w:bookmarkStart w:id="0" w:name="_GoBack"/>
       <w:bookmarkEnd w:id="0"/>
-      <w:r>
+    </w:p>
+    <w:p>
+      <w:pPr>
+        <w:pStyle w:val="Prrafodelista"/>
+      </w:pPr>
+    </w:p>
+    <w:p>
+      <w:pPr>
+        <w:pStyle w:val="Prrafodelista"/>
+        <w:numPr>
+          <w:ilvl w:val="0"/>
+          <w:numId w:val="2"/>
+        </w:numPr>
+      </w:pPr>
+      <w:r>
+        <w:t>En las vistas de listados, no se debe mostrar todos los campos de las entidades, porque sino no tendría sentido la vista de display de dicha entidad.</w:t>
+      </w:r>
+    </w:p>
+    <w:p>
+      <w:pPr>
+        <w:pStyle w:val="Prrafodelista"/>
+      </w:pPr>
+    </w:p>
+    <w:p>
+      <w:pPr>
+        <w:pStyle w:val="Prrafodelista"/>
+        <w:numPr>
+          <w:ilvl w:val="0"/>
+          <w:numId w:val="2"/>
+        </w:numPr>
+      </w:pPr>
+      <w:r>
+        <w:t xml:space="preserve">En las etiquetas </w:t>
+      </w:r>
+      <w:proofErr w:type="spellStart"/>
+      <w:proofErr w:type="gramStart"/>
+      <w:r>
+        <w:t>display:column</w:t>
+      </w:r>
+      <w:proofErr w:type="spellEnd"/>
+      <w:proofErr w:type="gramEnd"/>
+      <w:r>
+        <w:t xml:space="preserve"> es mejor usar el atributo </w:t>
+      </w:r>
+      <w:proofErr w:type="spellStart"/>
+      <w:r>
+        <w:t>titleKey</w:t>
+      </w:r>
+      <w:proofErr w:type="spellEnd"/>
+      <w:r>
+        <w:t xml:space="preserve"> en lugar de </w:t>
+      </w:r>
+      <w:proofErr w:type="spellStart"/>
+      <w:r>
+        <w:t>title</w:t>
+      </w:r>
+      <w:proofErr w:type="spellEnd"/>
+      <w:r>
+        <w:t xml:space="preserve">. Por </w:t>
+      </w:r>
+      <w:proofErr w:type="gramStart"/>
+      <w:r>
+        <w:t>ejemplo</w:t>
+      </w:r>
+      <w:proofErr w:type="gramEnd"/>
+      <w:r>
+        <w:t xml:space="preserve"> se podría sustituir el siguiente fragmento:</w:t>
+      </w:r>
+    </w:p>
+    <w:p>
+      <w:pPr>
+        <w:pStyle w:val="Prrafodelista"/>
+      </w:pPr>
+    </w:p>
+    <w:p>
+      <w:pPr>
+        <w:pStyle w:val="Prrafodelista"/>
+        <w:ind w:left="1080"/>
+        <w:rPr>
+          <w:lang w:val="en-US"/>
+        </w:rPr>
+      </w:pPr>
+      <w:r>
+        <w:rPr>
+          <w:lang w:val="en-US"/>
+        </w:rPr>
+        <w:t>&lt;</w:t>
+      </w:r>
+      <w:proofErr w:type="spellStart"/>
+      <w:proofErr w:type="gramStart"/>
+      <w:r>
+        <w:rPr>
+          <w:lang w:val="en-US"/>
+        </w:rPr>
+        <w:t>spring:message</w:t>
+      </w:r>
+      <w:proofErr w:type="spellEnd"/>
+      <w:proofErr w:type="gramEnd"/>
+      <w:r>
+        <w:rPr>
+          <w:lang w:val="en-US"/>
+        </w:rPr>
+        <w:t xml:space="preserve"> code="</w:t>
+      </w:r>
+      <w:proofErr w:type="spellStart"/>
+      <w:r>
+        <w:rPr>
+          <w:lang w:val="en-US"/>
+        </w:rPr>
+        <w:t>fixUpTask.ticker</w:t>
+      </w:r>
+      <w:proofErr w:type="spellEnd"/>
+      <w:r>
+        <w:rPr>
+          <w:lang w:val="en-US"/>
+        </w:rPr>
+        <w:t>" var="</w:t>
+      </w:r>
+      <w:proofErr w:type="spellStart"/>
+      <w:r>
+        <w:rPr>
+          <w:lang w:val="en-US"/>
+        </w:rPr>
+        <w:t>tableTicker</w:t>
+      </w:r>
+      <w:proofErr w:type="spellEnd"/>
+      <w:r>
+        <w:rPr>
+          <w:lang w:val="en-US"/>
+        </w:rPr>
+        <w:t>"/&gt;</w:t>
+      </w:r>
+    </w:p>
+    <w:p>
+      <w:pPr>
+        <w:pStyle w:val="Prrafodelista"/>
+        <w:ind w:left="1080"/>
+        <w:rPr>
+          <w:lang w:val="en-US"/>
+        </w:rPr>
+      </w:pPr>
+      <w:r>
+        <w:rPr>
+          <w:lang w:val="en-US"/>
+        </w:rPr>
+        <w:t>&lt;</w:t>
+      </w:r>
+      <w:proofErr w:type="spellStart"/>
+      <w:proofErr w:type="gramStart"/>
+      <w:r>
+        <w:rPr>
+          <w:lang w:val="en-US"/>
+        </w:rPr>
+        <w:t>display:column</w:t>
+      </w:r>
+      <w:proofErr w:type="spellEnd"/>
+      <w:proofErr w:type="gramEnd"/>
+      <w:r>
+        <w:rPr>
+          <w:lang w:val="en-US"/>
+        </w:rPr>
+        <w:t xml:space="preserve"> property="ticker" title="${</w:t>
+      </w:r>
+      <w:proofErr w:type="spellStart"/>
+      <w:r>
+        <w:rPr>
+          <w:lang w:val="en-US"/>
+        </w:rPr>
+        <w:t>tableTicker</w:t>
+      </w:r>
+      <w:proofErr w:type="spellEnd"/>
+      <w:r>
+        <w:rPr>
+          <w:lang w:val="en-US"/>
+        </w:rPr>
+        <w:t>}"/&gt;</w:t>
+      </w:r>
+    </w:p>
+    <w:p>
+      <w:pPr>
+        <w:pStyle w:val="Prrafodelista"/>
+        <w:rPr>
+          <w:lang w:val="en-US"/>
+        </w:rPr>
+      </w:pPr>
+    </w:p>
+    <w:p>
+      <w:pPr>
+        <w:pStyle w:val="Prrafodelista"/>
+        <w:ind w:left="1080"/>
+      </w:pPr>
+      <w:r>
+        <w:t>Por este otro:</w:t>
+      </w:r>
+    </w:p>
+    <w:p>
+      <w:pPr>
+        <w:pStyle w:val="Prrafodelista"/>
+        <w:ind w:left="1080"/>
+        <w:rPr>
+          <w:lang w:val="en-US"/>
+        </w:rPr>
+      </w:pPr>
+    </w:p>
+    <w:p>
+      <w:pPr>
+        <w:pStyle w:val="Prrafodelista"/>
+        <w:ind w:left="1080"/>
+        <w:rPr>
+          <w:lang w:val="en-US"/>
+        </w:rPr>
+      </w:pPr>
+      <w:r>
+        <w:rPr>
+          <w:lang w:val="en-US"/>
+        </w:rPr>
+        <w:t>&lt;</w:t>
+      </w:r>
+      <w:proofErr w:type="spellStart"/>
+      <w:proofErr w:type="gramStart"/>
+      <w:r>
+        <w:rPr>
+          <w:lang w:val="en-US"/>
+        </w:rPr>
+        <w:t>display:column</w:t>
+      </w:r>
+      <w:proofErr w:type="spellEnd"/>
+      <w:proofErr w:type="gramEnd"/>
+      <w:r>
+        <w:rPr>
+          <w:lang w:val="en-US"/>
+        </w:rPr>
+        <w:t xml:space="preserve"> property="ticker" </w:t>
+      </w:r>
+      <w:proofErr w:type="spellStart"/>
+      <w:r>
+        <w:rPr>
+          <w:lang w:val="en-US"/>
+        </w:rPr>
+        <w:t>title</w:t>
+      </w:r>
+      <w:r>
+        <w:rPr>
+          <w:lang w:val="en-US"/>
+        </w:rPr>
+        <w:t>Key</w:t>
+      </w:r>
+      <w:proofErr w:type="spellEnd"/>
+      <w:r>
+        <w:rPr>
+          <w:lang w:val="en-US"/>
+        </w:rPr>
+        <w:t>="</w:t>
+      </w:r>
+      <w:r>
+        <w:rPr>
+          <w:lang w:val="en-US"/>
+        </w:rPr>
         <w:t xml:space="preserve"> </w:t>
       </w:r>
+      <w:proofErr w:type="spellStart"/>
+      <w:r>
+        <w:rPr>
+          <w:lang w:val="en-US"/>
+        </w:rPr>
+        <w:t>fixUpTask.ticker</w:t>
+      </w:r>
+      <w:proofErr w:type="spellEnd"/>
+      <w:r>
+        <w:rPr>
+          <w:lang w:val="en-US"/>
+        </w:rPr>
+        <w:t xml:space="preserve"> </w:t>
+      </w:r>
+      <w:r>
+        <w:rPr>
+          <w:lang w:val="en-US"/>
+        </w:rPr>
+        <w:t>"/&gt;</w:t>
+      </w:r>
+    </w:p>
+    <w:p>
+      <w:pPr>
+        <w:pStyle w:val="Prrafodelista"/>
+        <w:ind w:left="1080"/>
+        <w:rPr>
+          <w:lang w:val="en-US"/>
+        </w:rPr>
+      </w:pPr>
     </w:p>
     <w:p>
       <w:pPr>
@@ -326,493 +1200,10 @@
           <w:ilvl w:val="0"/>
           <w:numId w:val="2"/>
         </w:numPr>
-      </w:pPr>
-      <w:r>
-        <w:t>Revisar la visibilidad de todos los métodos:</w:t>
-      </w:r>
-    </w:p>
-    <w:p>
-      <w:pPr>
-        <w:pStyle w:val="Prrafodelista"/>
-        <w:numPr>
-          <w:ilvl w:val="1"/>
-          <w:numId w:val="2"/>
-        </w:numPr>
-      </w:pPr>
-      <w:r>
-        <w:t xml:space="preserve">Los métodos que vamos a usar </w:t>
-      </w:r>
-      <w:r>
-        <w:t xml:space="preserve">directamente </w:t>
-      </w:r>
-      <w:r>
-        <w:t>en los controladores</w:t>
-      </w:r>
-      <w:r>
-        <w:t>:</w:t>
-      </w:r>
-      <w:r>
-        <w:t xml:space="preserve"> </w:t>
-      </w:r>
-      <w:proofErr w:type="spellStart"/>
-      <w:r>
-        <w:t>public</w:t>
-      </w:r>
-      <w:proofErr w:type="spellEnd"/>
-      <w:r>
-        <w:t xml:space="preserve">. </w:t>
-      </w:r>
-    </w:p>
-    <w:p>
-      <w:pPr>
-        <w:pStyle w:val="Prrafodelista"/>
-        <w:numPr>
-          <w:ilvl w:val="1"/>
-          <w:numId w:val="2"/>
-        </w:numPr>
-      </w:pPr>
-      <w:r>
-        <w:t xml:space="preserve">Los </w:t>
-      </w:r>
-      <w:r>
-        <w:t xml:space="preserve">métodos </w:t>
-      </w:r>
-      <w:r>
-        <w:t xml:space="preserve">que vayamos a reutilizar entre </w:t>
-      </w:r>
-      <w:r>
-        <w:t xml:space="preserve">distintos </w:t>
-      </w:r>
-      <w:r>
-        <w:t xml:space="preserve">servicios </w:t>
-      </w:r>
-      <w:r>
-        <w:t xml:space="preserve">pero que no se usen directamente en controladores: </w:t>
-      </w:r>
-      <w:proofErr w:type="spellStart"/>
-      <w:r>
-        <w:t>protected</w:t>
-      </w:r>
-      <w:proofErr w:type="spellEnd"/>
-      <w:r>
-        <w:t>.</w:t>
-      </w:r>
-    </w:p>
-    <w:p>
-      <w:pPr>
-        <w:pStyle w:val="Prrafodelista"/>
-        <w:numPr>
-          <w:ilvl w:val="1"/>
-          <w:numId w:val="2"/>
-        </w:numPr>
-      </w:pPr>
-      <w:r>
-        <w:t xml:space="preserve">El resto </w:t>
-      </w:r>
-      <w:proofErr w:type="spellStart"/>
-      <w:r>
-        <w:t>private</w:t>
-      </w:r>
-      <w:proofErr w:type="spellEnd"/>
-      <w:r>
-        <w:t>.</w:t>
-      </w:r>
-    </w:p>
-    <w:p>
-      <w:pPr>
-        <w:pStyle w:val="Prrafodelista"/>
-        <w:ind w:left="1080"/>
-      </w:pPr>
-    </w:p>
-    <w:p>
-      <w:pPr>
-        <w:pStyle w:val="Prrafodelista"/>
-        <w:numPr>
-          <w:ilvl w:val="0"/>
-          <w:numId w:val="2"/>
-        </w:numPr>
-      </w:pPr>
-      <w:r>
-        <w:rPr>
-          <w:b/>
-        </w:rPr>
-        <w:t>No</w:t>
-      </w:r>
-      <w:r>
-        <w:t xml:space="preserve"> ejecutar nunca todos los </w:t>
-      </w:r>
-      <w:proofErr w:type="spellStart"/>
-      <w:r>
-        <w:t>tests</w:t>
-      </w:r>
-      <w:proofErr w:type="spellEnd"/>
-      <w:r>
-        <w:t xml:space="preserve"> de golpe haciendo </w:t>
-      </w:r>
-      <w:proofErr w:type="spellStart"/>
-      <w:r>
-        <w:t>click</w:t>
-      </w:r>
-      <w:proofErr w:type="spellEnd"/>
-      <w:r>
-        <w:t xml:space="preserve"> derecho en la carpeta </w:t>
-      </w:r>
-      <w:proofErr w:type="spellStart"/>
-      <w:r>
-        <w:t>services</w:t>
-      </w:r>
-      <w:proofErr w:type="spellEnd"/>
-      <w:r>
-        <w:t xml:space="preserve"> &gt; Run as Junit Test. Si se hace de esta forma algunos </w:t>
-      </w:r>
-      <w:proofErr w:type="spellStart"/>
-      <w:r>
-        <w:t>tests</w:t>
-      </w:r>
-      <w:proofErr w:type="spellEnd"/>
-      <w:r>
-        <w:t xml:space="preserve"> que están bien pueden dar error y algunos </w:t>
-      </w:r>
-      <w:proofErr w:type="spellStart"/>
-      <w:r>
-        <w:t>tests</w:t>
-      </w:r>
-      <w:proofErr w:type="spellEnd"/>
-      <w:r>
-        <w:t xml:space="preserve"> que están mal pueden dar como correctos.</w:t>
-      </w:r>
-    </w:p>
-    <w:p>
-      <w:pPr>
-        <w:pStyle w:val="Prrafodelista"/>
-        <w:ind w:left="1080"/>
-      </w:pPr>
-    </w:p>
-    <w:p>
-      <w:pPr>
-        <w:pStyle w:val="Prrafodelista"/>
-        <w:numPr>
-          <w:ilvl w:val="0"/>
-          <w:numId w:val="2"/>
-        </w:numPr>
-      </w:pPr>
-      <w:r>
-        <w:t xml:space="preserve">Para hacer los mockups, si hay una vista en la que puedan acceder todos los actores del sistema, la </w:t>
-      </w:r>
-      <w:proofErr w:type="spellStart"/>
-      <w:r>
-        <w:t>url</w:t>
-      </w:r>
-      <w:proofErr w:type="spellEnd"/>
-      <w:r>
-        <w:t xml:space="preserve"> que le llega a la vista sería borrando el rol de la </w:t>
-      </w:r>
-      <w:proofErr w:type="spellStart"/>
-      <w:r>
-        <w:t>url</w:t>
-      </w:r>
-      <w:proofErr w:type="spellEnd"/>
-      <w:r>
-        <w:t xml:space="preserve">, por ejemplo: </w:t>
-      </w:r>
-      <w:proofErr w:type="spellStart"/>
-      <w:proofErr w:type="gramStart"/>
-      <w:r>
-        <w:rPr>
-          <w:b/>
-        </w:rPr>
-        <w:t>announcement</w:t>
-      </w:r>
-      <w:proofErr w:type="spellEnd"/>
-      <w:r>
-        <w:rPr>
-          <w:b/>
-        </w:rPr>
-        <w:t>/list.do</w:t>
-      </w:r>
-      <w:r>
-        <w:rPr>
-          <w:b/>
-        </w:rPr>
-        <w:t xml:space="preserve">, </w:t>
-      </w:r>
-      <w:r>
-        <w:t xml:space="preserve"> en</w:t>
-      </w:r>
-      <w:proofErr w:type="gramEnd"/>
-      <w:r>
-        <w:t xml:space="preserve"> vez de poner </w:t>
-      </w:r>
-      <w:proofErr w:type="spellStart"/>
-      <w:r>
-        <w:rPr>
-          <w:b/>
-        </w:rPr>
-        <w:t>announcement</w:t>
-      </w:r>
-      <w:proofErr w:type="spellEnd"/>
-      <w:r>
-        <w:rPr>
-          <w:b/>
-        </w:rPr>
-        <w:t>/</w:t>
-      </w:r>
-      <w:proofErr w:type="spellStart"/>
-      <w:r>
-        <w:rPr>
-          <w:b/>
-        </w:rPr>
-        <w:t>administrator</w:t>
-      </w:r>
-      <w:proofErr w:type="spellEnd"/>
-      <w:r>
-        <w:rPr>
-          <w:b/>
-        </w:rPr>
-        <w:t>/list.do.</w:t>
-      </w:r>
-    </w:p>
-    <w:p>
-      <w:pPr>
-        <w:pStyle w:val="Prrafodelista"/>
-      </w:pPr>
-    </w:p>
-    <w:p>
-      <w:pPr>
-        <w:pStyle w:val="Prrafodelista"/>
-        <w:numPr>
-          <w:ilvl w:val="0"/>
-          <w:numId w:val="2"/>
-        </w:numPr>
-      </w:pPr>
-      <w:r>
-        <w:t xml:space="preserve">En el caso de una vista en la que puedan acceder varios actores, pero no todos, en la URL de dicha vista habría que poner los roles separados por comas. Por ejemplo: </w:t>
-      </w:r>
-      <w:proofErr w:type="spellStart"/>
-      <w:r>
-        <w:rPr>
-          <w:b/>
-        </w:rPr>
-        <w:t>announcement</w:t>
-      </w:r>
-      <w:proofErr w:type="spellEnd"/>
-      <w:r>
-        <w:rPr>
-          <w:b/>
-        </w:rPr>
-        <w:t>/</w:t>
-      </w:r>
-      <w:proofErr w:type="spellStart"/>
-      <w:proofErr w:type="gramStart"/>
-      <w:r>
-        <w:rPr>
-          <w:b/>
-        </w:rPr>
-        <w:t>customer,reviewer</w:t>
-      </w:r>
-      <w:proofErr w:type="spellEnd"/>
-      <w:r>
-        <w:rPr>
-          <w:b/>
-        </w:rPr>
-        <w:t>/list.do</w:t>
-      </w:r>
-      <w:proofErr w:type="gramEnd"/>
-    </w:p>
-    <w:p>
-      <w:pPr>
-        <w:pStyle w:val="Prrafodelista"/>
-        <w:ind w:left="1080"/>
-      </w:pPr>
-    </w:p>
-    <w:p>
-      <w:pPr>
-        <w:pStyle w:val="Prrafodelista"/>
-        <w:numPr>
-          <w:ilvl w:val="0"/>
-          <w:numId w:val="2"/>
-        </w:numPr>
-      </w:pPr>
-      <w:r>
-        <w:t>Traducción</w:t>
-      </w:r>
-    </w:p>
-    <w:p>
-      <w:pPr>
-        <w:pStyle w:val="Prrafodelista"/>
-        <w:numPr>
-          <w:ilvl w:val="1"/>
-          <w:numId w:val="2"/>
-        </w:numPr>
-      </w:pPr>
-      <w:proofErr w:type="spellStart"/>
-      <w:r>
-        <w:t>FixUpTask</w:t>
-      </w:r>
-      <w:proofErr w:type="spellEnd"/>
-      <w:r>
-        <w:t xml:space="preserve"> – Chapuza</w:t>
-      </w:r>
-    </w:p>
-    <w:p>
-      <w:pPr>
-        <w:pStyle w:val="Prrafodelista"/>
-        <w:numPr>
-          <w:ilvl w:val="1"/>
-          <w:numId w:val="2"/>
-        </w:numPr>
-      </w:pPr>
-      <w:proofErr w:type="spellStart"/>
-      <w:r>
-        <w:t>HandyWorker</w:t>
-      </w:r>
-      <w:proofErr w:type="spellEnd"/>
-      <w:r>
-        <w:t xml:space="preserve"> – Manitas</w:t>
-      </w:r>
-    </w:p>
-    <w:p>
-      <w:pPr>
-        <w:pStyle w:val="Prrafodelista"/>
-        <w:numPr>
-          <w:ilvl w:val="1"/>
-          <w:numId w:val="2"/>
-        </w:numPr>
-      </w:pPr>
-      <w:r>
-        <w:t>Referee – Árbitro</w:t>
-      </w:r>
-    </w:p>
-    <w:p>
-      <w:pPr>
-        <w:pStyle w:val="Prrafodelista"/>
-        <w:numPr>
-          <w:ilvl w:val="1"/>
-          <w:numId w:val="2"/>
-        </w:numPr>
-      </w:pPr>
-      <w:proofErr w:type="spellStart"/>
-      <w:r>
-        <w:t>Report</w:t>
-      </w:r>
-      <w:proofErr w:type="spellEnd"/>
-      <w:r>
-        <w:t xml:space="preserve"> – Informe</w:t>
-      </w:r>
-    </w:p>
-    <w:p>
-      <w:pPr>
-        <w:pStyle w:val="Prrafodelista"/>
-        <w:numPr>
-          <w:ilvl w:val="1"/>
-          <w:numId w:val="2"/>
-        </w:numPr>
-      </w:pPr>
-      <w:proofErr w:type="spellStart"/>
-      <w:r>
-        <w:t>Endorsement</w:t>
-      </w:r>
-      <w:proofErr w:type="spellEnd"/>
-      <w:r>
-        <w:t xml:space="preserve"> – Reseña</w:t>
-      </w:r>
-    </w:p>
-    <w:p>
-      <w:pPr>
-        <w:pStyle w:val="Prrafodelista"/>
-        <w:numPr>
-          <w:ilvl w:val="1"/>
-          <w:numId w:val="2"/>
-        </w:numPr>
-      </w:pPr>
-      <w:proofErr w:type="spellStart"/>
-      <w:r>
-        <w:t>Customisation</w:t>
-      </w:r>
-      <w:proofErr w:type="spellEnd"/>
-      <w:r>
-        <w:t xml:space="preserve"> – Configuració</w:t>
-      </w:r>
-      <w:r>
-        <w:t>n</w:t>
-      </w:r>
-    </w:p>
-    <w:p>
-      <w:pPr>
-        <w:pStyle w:val="Prrafodelista"/>
-        <w:ind w:left="1080"/>
-      </w:pPr>
-    </w:p>
-    <w:p>
-      <w:pPr>
-        <w:pStyle w:val="Prrafodelista"/>
-        <w:numPr>
-          <w:ilvl w:val="0"/>
-          <w:numId w:val="2"/>
-        </w:numPr>
-      </w:pPr>
-      <w:r>
-        <w:t>El hash de las contraseñas no debe estar en los controladores ni en los servicios, debe estar en las vistas. Esto se debe a temas de seguridad.</w:t>
-      </w:r>
-    </w:p>
-    <w:p>
-      <w:pPr>
-        <w:pStyle w:val="Prrafodelista"/>
-        <w:ind w:left="1080"/>
-      </w:pPr>
-    </w:p>
-    <w:p>
-      <w:pPr>
-        <w:pStyle w:val="Prrafodelista"/>
-        <w:numPr>
-          <w:ilvl w:val="0"/>
-          <w:numId w:val="2"/>
-        </w:numPr>
-      </w:pPr>
-      <w:r>
-        <w:t xml:space="preserve">No basta con impedir que un usuario baneado no pueda </w:t>
-      </w:r>
-      <w:proofErr w:type="spellStart"/>
-      <w:r>
-        <w:t>loguearse</w:t>
-      </w:r>
-      <w:proofErr w:type="spellEnd"/>
-      <w:r>
-        <w:t>. Habría que comprobar en cada uno de los servicios que el actor no está baneado.</w:t>
-      </w:r>
-    </w:p>
-    <w:p>
-      <w:pPr>
-        <w:pStyle w:val="Prrafodelista"/>
-      </w:pPr>
-    </w:p>
-    <w:p>
-      <w:pPr>
-        <w:pStyle w:val="Prrafodelista"/>
-        <w:numPr>
-          <w:ilvl w:val="0"/>
-          <w:numId w:val="2"/>
-        </w:numPr>
-      </w:pPr>
-      <w:r>
-        <w:t xml:space="preserve">Estar pendientes de las fechas de los objetos introducidos por el </w:t>
-      </w:r>
-      <w:proofErr w:type="spellStart"/>
-      <w:r>
-        <w:t>populate</w:t>
-      </w:r>
-      <w:proofErr w:type="spellEnd"/>
-      <w:r>
-        <w:t xml:space="preserve"> por si acaba dando algún tipo de conflicto con la anotación @</w:t>
-      </w:r>
-      <w:proofErr w:type="spellStart"/>
-      <w:r>
-        <w:t>DataTimeFormat</w:t>
-      </w:r>
-      <w:proofErr w:type="spellEnd"/>
-      <w:r>
-        <w:t>. [En principio parece que no hay ningún problema].</w:t>
-      </w:r>
+        <w:rPr>
+          <w:lang w:val="en-US"/>
+        </w:rPr>
+      </w:pPr>
     </w:p>
     <w:sectPr>
       <w:pgSz w:w="11906" w:h="16838"/>
@@ -915,7 +1306,7 @@
   <w:abstractNum w:abstractNumId="1" w15:restartNumberingAfterBreak="0">
     <w:nsid w:val="7C86640B"/>
     <w:multiLevelType w:val="hybridMultilevel"/>
-    <w:tmpl w:val="71D6B678"/>
+    <w:tmpl w:val="4472362E"/>
     <w:lvl w:ilvl="0" w:tplc="0C0A000F">
       <w:start w:val="1"/>
       <w:numFmt w:val="decimal"/>

</xml_diff>